<commit_message>
Added Text to Word File
</commit_message>
<xml_diff>
--- a/Word.docx
+++ b/Word.docx
@@ -5,11 +5,9 @@
     <w:p>
       <w:pPr>
         <w:rPr>
-          <w:rFonts w:hint="cs"/>
           <w:color w:val="FF0000"/>
           <w:sz w:val="56"/>
           <w:szCs w:val="56"/>
-          <w:rtl/>
           <w:lang w:bidi="ar-IQ"/>
         </w:rPr>
       </w:pPr>
@@ -24,6 +22,25 @@
           <w:lang w:bidi="ar-IQ"/>
         </w:rPr>
         <w:t>بسم الله الرحمن الرحيم</w:t>
+      </w:r>
+    </w:p>
+    <w:p>
+      <w:pPr>
+        <w:rPr>
+          <w:color w:val="FF0000"/>
+          <w:sz w:val="56"/>
+          <w:szCs w:val="56"/>
+          <w:lang w:bidi="ar-IQ"/>
+        </w:rPr>
+      </w:pPr>
+      <w:r>
+        <w:rPr>
+          <w:color w:val="FF0000"/>
+          <w:sz w:val="56"/>
+          <w:szCs w:val="56"/>
+          <w:lang w:bidi="ar-IQ"/>
+        </w:rPr>
+        <w:t xml:space="preserve">This is the file </w:t>
       </w:r>
     </w:p>
     <w:sectPr>

</xml_diff>